<commit_message>
trained no bn model
</commit_message>
<xml_diff>
--- a/Update Thesis 11.docx
+++ b/Update Thesis 11.docx
@@ -106,10 +106,7 @@
       </w:r>
       <w:proofErr w:type="spellEnd"/>
       <w:r>
-        <w:t xml:space="preserve"> dataset: 150 songs</w:t>
-      </w:r>
-      <w:r>
-        <w:t xml:space="preserve"> met gevarieerde lengte</w:t>
+        <w:t xml:space="preserve"> dataset: 150 songs met gevarieerde lengte</w:t>
       </w:r>
     </w:p>
     <w:p>
@@ -1253,6 +1250,1100 @@
         </w:rPr>
       </w:pPr>
     </w:p>
+    <w:p>
+      <w:pPr>
+        <w:rPr>
+          <w:lang w:val="en-GB"/>
+        </w:rPr>
+      </w:pPr>
+    </w:p>
+    <w:p>
+      <w:pPr>
+        <w:rPr>
+          <w:lang w:val="en-GB"/>
+        </w:rPr>
+      </w:pPr>
+    </w:p>
+    <w:p>
+      <w:pPr>
+        <w:rPr>
+          <w:lang w:val="en-GB"/>
+        </w:rPr>
+      </w:pPr>
+    </w:p>
+    <w:p>
+      <w:pPr>
+        <w:rPr>
+          <w:lang w:val="en-GB"/>
+        </w:rPr>
+      </w:pPr>
+    </w:p>
+    <w:p>
+      <w:pPr>
+        <w:rPr>
+          <w:lang w:val="en-GB"/>
+        </w:rPr>
+      </w:pPr>
+    </w:p>
+    <w:p>
+      <w:pPr>
+        <w:rPr>
+          <w:lang w:val="en-GB"/>
+        </w:rPr>
+      </w:pPr>
+    </w:p>
+    <w:p>
+      <w:pPr>
+        <w:rPr>
+          <w:lang w:val="en-GB"/>
+        </w:rPr>
+      </w:pPr>
+    </w:p>
+    <w:p>
+      <w:pPr>
+        <w:rPr>
+          <w:lang w:val="en-GB"/>
+        </w:rPr>
+      </w:pPr>
+    </w:p>
+    <w:p>
+      <w:pPr>
+        <w:rPr>
+          <w:lang w:val="en-GB"/>
+        </w:rPr>
+      </w:pPr>
+    </w:p>
+    <w:p>
+      <w:pPr>
+        <w:rPr>
+          <w:lang w:val="en-GB"/>
+        </w:rPr>
+      </w:pPr>
+    </w:p>
+    <w:p>
+      <w:pPr>
+        <w:rPr>
+          <w:lang w:val="en-GB"/>
+        </w:rPr>
+      </w:pPr>
+    </w:p>
+    <w:p>
+      <w:pPr>
+        <w:rPr>
+          <w:lang w:val="en-GB"/>
+        </w:rPr>
+      </w:pPr>
+    </w:p>
+    <w:p>
+      <w:pPr>
+        <w:rPr>
+          <w:lang w:val="en-GB"/>
+        </w:rPr>
+      </w:pPr>
+    </w:p>
+    <w:p>
+      <w:pPr>
+        <w:rPr>
+          <w:lang w:val="en-GB"/>
+        </w:rPr>
+      </w:pPr>
+    </w:p>
+    <w:p>
+      <w:pPr>
+        <w:rPr>
+          <w:lang w:val="en-GB"/>
+        </w:rPr>
+      </w:pPr>
+    </w:p>
+    <w:p>
+      <w:pPr>
+        <w:rPr>
+          <w:lang w:val="en-GB"/>
+        </w:rPr>
+      </w:pPr>
+    </w:p>
+    <w:p>
+      <w:pPr>
+        <w:rPr>
+          <w:lang w:val="en-GB"/>
+        </w:rPr>
+      </w:pPr>
+    </w:p>
+    <w:p>
+      <w:pPr>
+        <w:rPr>
+          <w:lang w:val="en-GB"/>
+        </w:rPr>
+      </w:pPr>
+    </w:p>
+    <w:p>
+      <w:pPr>
+        <w:rPr>
+          <w:lang w:val="en-GB"/>
+        </w:rPr>
+      </w:pPr>
+    </w:p>
+    <w:p>
+      <w:pPr>
+        <w:rPr>
+          <w:lang w:val="en-GB"/>
+        </w:rPr>
+      </w:pPr>
+      <w:r>
+        <w:rPr>
+          <w:lang w:val="en-GB"/>
+        </w:rPr>
+        <w:lastRenderedPageBreak/>
+        <w:t>Loss curves</w:t>
+      </w:r>
+    </w:p>
+    <w:p>
+      <w:pPr>
+        <w:pStyle w:val="Lijstalinea"/>
+        <w:numPr>
+          <w:ilvl w:val="0"/>
+          <w:numId w:val="5"/>
+        </w:numPr>
+        <w:rPr>
+          <w:lang w:val="en-GB"/>
+        </w:rPr>
+      </w:pPr>
+      <w:r>
+        <w:rPr>
+          <w:lang w:val="en-GB"/>
+        </w:rPr>
+        <w:t xml:space="preserve">Validation loss decreased minder </w:t>
+      </w:r>
+      <w:proofErr w:type="spellStart"/>
+      <w:r>
+        <w:rPr>
+          <w:lang w:val="en-GB"/>
+        </w:rPr>
+        <w:t>snel</w:t>
+      </w:r>
+      <w:proofErr w:type="spellEnd"/>
+      <w:r>
+        <w:rPr>
+          <w:lang w:val="en-GB"/>
+        </w:rPr>
+        <w:t xml:space="preserve"> </w:t>
+      </w:r>
+    </w:p>
+    <w:p>
+      <w:pPr>
+        <w:pStyle w:val="Lijstalinea"/>
+        <w:numPr>
+          <w:ilvl w:val="0"/>
+          <w:numId w:val="5"/>
+        </w:numPr>
+        <w:rPr>
+          <w:lang w:val="en-GB"/>
+        </w:rPr>
+      </w:pPr>
+      <w:r>
+        <w:rPr>
+          <w:lang w:val="en-GB"/>
+        </w:rPr>
+        <w:t xml:space="preserve">Regularisation techniques implemented -&gt; </w:t>
+      </w:r>
+      <w:proofErr w:type="spellStart"/>
+      <w:r>
+        <w:rPr>
+          <w:lang w:val="en-GB"/>
+        </w:rPr>
+        <w:t>niet</w:t>
+      </w:r>
+      <w:proofErr w:type="spellEnd"/>
+      <w:r>
+        <w:rPr>
+          <w:lang w:val="en-GB"/>
+        </w:rPr>
+        <w:t xml:space="preserve"> super </w:t>
+      </w:r>
+      <w:proofErr w:type="spellStart"/>
+      <w:r>
+        <w:rPr>
+          <w:lang w:val="en-GB"/>
+        </w:rPr>
+        <w:t>veel</w:t>
+      </w:r>
+      <w:proofErr w:type="spellEnd"/>
+      <w:r>
+        <w:rPr>
+          <w:lang w:val="en-GB"/>
+        </w:rPr>
+        <w:t xml:space="preserve"> success</w:t>
+      </w:r>
+    </w:p>
+    <w:p>
+      <w:pPr>
+        <w:rPr>
+          <w:lang w:val="en-GB"/>
+        </w:rPr>
+      </w:pPr>
+    </w:p>
+    <w:p>
+      <w:pPr>
+        <w:rPr>
+          <w:lang w:val="en-GB"/>
+        </w:rPr>
+      </w:pPr>
+      <w:r>
+        <w:rPr>
+          <w:noProof/>
+        </w:rPr>
+        <mc:AlternateContent>
+          <mc:Choice Requires="wps">
+            <w:drawing>
+              <wp:anchor distT="0" distB="0" distL="114300" distR="114300" simplePos="0" relativeHeight="251665408" behindDoc="1" locked="0" layoutInCell="1" allowOverlap="1" wp14:anchorId="67482A57" wp14:editId="2CFA52C6">
+                <wp:simplePos x="0" y="0"/>
+                <wp:positionH relativeFrom="column">
+                  <wp:posOffset>3138805</wp:posOffset>
+                </wp:positionH>
+                <wp:positionV relativeFrom="paragraph">
+                  <wp:posOffset>2237105</wp:posOffset>
+                </wp:positionV>
+                <wp:extent cx="2914650" cy="635"/>
+                <wp:effectExtent l="0" t="0" r="0" b="0"/>
+                <wp:wrapNone/>
+                <wp:docPr id="8" name="Tekstvak 8"/>
+                <wp:cNvGraphicFramePr/>
+                <a:graphic xmlns:a="http://schemas.openxmlformats.org/drawingml/2006/main">
+                  <a:graphicData uri="http://schemas.microsoft.com/office/word/2010/wordprocessingShape">
+                    <wps:wsp>
+                      <wps:cNvSpPr txBox="1"/>
+                      <wps:spPr>
+                        <a:xfrm>
+                          <a:off x="0" y="0"/>
+                          <a:ext cx="2914650" cy="635"/>
+                        </a:xfrm>
+                        <a:prstGeom prst="rect">
+                          <a:avLst/>
+                        </a:prstGeom>
+                        <a:solidFill>
+                          <a:prstClr val="white"/>
+                        </a:solidFill>
+                        <a:ln>
+                          <a:noFill/>
+                        </a:ln>
+                      </wps:spPr>
+                      <wps:txbx>
+                        <w:txbxContent>
+                          <w:p>
+                            <w:pPr>
+                              <w:pStyle w:val="Bijschrift"/>
+                              <w:rPr>
+                                <w:noProof/>
+                              </w:rPr>
+                            </w:pPr>
+                            <w:proofErr w:type="spellStart"/>
+                            <w:r>
+                              <w:t>Figure</w:t>
+                            </w:r>
+                            <w:proofErr w:type="spellEnd"/>
+                            <w:r>
+                              <w:t xml:space="preserve"> </w:t>
+                            </w:r>
+                            <w:fldSimple w:instr=" SEQ Figure \* ARABIC ">
+                              <w:r>
+                                <w:rPr>
+                                  <w:noProof/>
+                                </w:rPr>
+                                <w:t>1</w:t>
+                              </w:r>
+                            </w:fldSimple>
+                            <w:r>
+                              <w:t xml:space="preserve"> No Batch </w:t>
+                            </w:r>
+                            <w:proofErr w:type="spellStart"/>
+                            <w:r>
+                              <w:t>Normalisation</w:t>
+                            </w:r>
+                            <w:proofErr w:type="spellEnd"/>
+                          </w:p>
+                        </w:txbxContent>
+                      </wps:txbx>
+                      <wps:bodyPr rot="0" spcFirstLastPara="0" vertOverflow="overflow" horzOverflow="overflow" vert="horz" wrap="square" lIns="0" tIns="0" rIns="0" bIns="0" numCol="1" spcCol="0" rtlCol="0" fromWordArt="0" anchor="t" anchorCtr="0" forceAA="0" compatLnSpc="1">
+                        <a:prstTxWarp prst="textNoShape">
+                          <a:avLst/>
+                        </a:prstTxWarp>
+                        <a:spAutoFit/>
+                      </wps:bodyPr>
+                    </wps:wsp>
+                  </a:graphicData>
+                </a:graphic>
+              </wp:anchor>
+            </w:drawing>
+          </mc:Choice>
+          <mc:Fallback>
+            <w:pict>
+              <v:shapetype w14:anchorId="67482A57" id="_x0000_t202" coordsize="21600,21600" o:spt="202" path="m,l,21600r21600,l21600,xe">
+                <v:stroke joinstyle="miter"/>
+                <v:path gradientshapeok="t" o:connecttype="rect"/>
+              </v:shapetype>
+              <v:shape id="Tekstvak 8" o:spid="_x0000_s1026" type="#_x0000_t202" style="position:absolute;margin-left:247.15pt;margin-top:176.15pt;width:229.5pt;height:.05pt;z-index:-251651072;visibility:visible;mso-wrap-style:square;mso-wrap-distance-left:9pt;mso-wrap-distance-top:0;mso-wrap-distance-right:9pt;mso-wrap-distance-bottom:0;mso-position-horizontal:absolute;mso-position-horizontal-relative:text;mso-position-vertical:absolute;mso-position-vertical-relative:text;v-text-anchor:top" o:gfxdata="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" stroked="f">
+                <v:textbox style="mso-fit-shape-to-text:t" inset="0,0,0,0">
+                  <w:txbxContent>
+                    <w:p>
+                      <w:pPr>
+                        <w:pStyle w:val="Bijschrift"/>
+                        <w:rPr>
+                          <w:noProof/>
+                        </w:rPr>
+                      </w:pPr>
+                      <w:proofErr w:type="spellStart"/>
+                      <w:r>
+                        <w:t>Figure</w:t>
+                      </w:r>
+                      <w:proofErr w:type="spellEnd"/>
+                      <w:r>
+                        <w:t xml:space="preserve"> </w:t>
+                      </w:r>
+                      <w:fldSimple w:instr=" SEQ Figure \* ARABIC ">
+                        <w:r>
+                          <w:rPr>
+                            <w:noProof/>
+                          </w:rPr>
+                          <w:t>1</w:t>
+                        </w:r>
+                      </w:fldSimple>
+                      <w:r>
+                        <w:t xml:space="preserve"> No Batch </w:t>
+                      </w:r>
+                      <w:proofErr w:type="spellStart"/>
+                      <w:r>
+                        <w:t>Normalisation</w:t>
+                      </w:r>
+                      <w:proofErr w:type="spellEnd"/>
+                    </w:p>
+                  </w:txbxContent>
+                </v:textbox>
+              </v:shape>
+            </w:pict>
+          </mc:Fallback>
+        </mc:AlternateContent>
+      </w:r>
+      <w:r>
+        <w:rPr>
+          <w:noProof/>
+        </w:rPr>
+        <w:drawing>
+          <wp:anchor distT="0" distB="0" distL="114300" distR="114300" simplePos="0" relativeHeight="251661312" behindDoc="1" locked="0" layoutInCell="1" allowOverlap="1" wp14:anchorId="532E2352" wp14:editId="2D1C2D15">
+            <wp:simplePos x="0" y="0"/>
+            <wp:positionH relativeFrom="column">
+              <wp:posOffset>3138805</wp:posOffset>
+            </wp:positionH>
+            <wp:positionV relativeFrom="paragraph">
+              <wp:posOffset>24765</wp:posOffset>
+            </wp:positionV>
+            <wp:extent cx="2914650" cy="2155190"/>
+            <wp:effectExtent l="0" t="0" r="0" b="0"/>
+            <wp:wrapNone/>
+            <wp:docPr id="4" name="Afbeelding 4"/>
+            <wp:cNvGraphicFramePr>
+              <a:graphicFrameLocks xmlns:a="http://schemas.openxmlformats.org/drawingml/2006/main" noChangeAspect="1"/>
+            </wp:cNvGraphicFramePr>
+            <a:graphic xmlns:a="http://schemas.openxmlformats.org/drawingml/2006/main">
+              <a:graphicData uri="http://schemas.openxmlformats.org/drawingml/2006/picture">
+                <pic:pic xmlns:pic="http://schemas.openxmlformats.org/drawingml/2006/picture">
+                  <pic:nvPicPr>
+                    <pic:cNvPr id="1" name=""/>
+                    <pic:cNvPicPr/>
+                  </pic:nvPicPr>
+                  <pic:blipFill>
+                    <a:blip r:embed="rId7">
+                      <a:extLst>
+                        <a:ext uri="{28A0092B-C50C-407E-A947-70E740481C1C}">
+                          <a14:useLocalDpi xmlns:a14="http://schemas.microsoft.com/office/drawing/2010/main" val="0"/>
+                        </a:ext>
+                      </a:extLst>
+                    </a:blip>
+                    <a:stretch>
+                      <a:fillRect/>
+                    </a:stretch>
+                  </pic:blipFill>
+                  <pic:spPr>
+                    <a:xfrm>
+                      <a:off x="0" y="0"/>
+                      <a:ext cx="2914650" cy="2155190"/>
+                    </a:xfrm>
+                    <a:prstGeom prst="rect">
+                      <a:avLst/>
+                    </a:prstGeom>
+                  </pic:spPr>
+                </pic:pic>
+              </a:graphicData>
+            </a:graphic>
+            <wp14:sizeRelH relativeFrom="page">
+              <wp14:pctWidth>0</wp14:pctWidth>
+            </wp14:sizeRelH>
+            <wp14:sizeRelV relativeFrom="page">
+              <wp14:pctHeight>0</wp14:pctHeight>
+            </wp14:sizeRelV>
+          </wp:anchor>
+        </w:drawing>
+      </w:r>
+      <w:r>
+        <w:rPr>
+          <w:noProof/>
+        </w:rPr>
+        <mc:AlternateContent>
+          <mc:Choice Requires="wps">
+            <w:drawing>
+              <wp:anchor distT="0" distB="0" distL="114300" distR="114300" simplePos="0" relativeHeight="251663360" behindDoc="1" locked="0" layoutInCell="1" allowOverlap="1" wp14:anchorId="77C406CC" wp14:editId="4F6D3F24">
+                <wp:simplePos x="0" y="0"/>
+                <wp:positionH relativeFrom="column">
+                  <wp:posOffset>-47625</wp:posOffset>
+                </wp:positionH>
+                <wp:positionV relativeFrom="paragraph">
+                  <wp:posOffset>2327910</wp:posOffset>
+                </wp:positionV>
+                <wp:extent cx="2924175" cy="635"/>
+                <wp:effectExtent l="0" t="0" r="0" b="0"/>
+                <wp:wrapNone/>
+                <wp:docPr id="7" name="Tekstvak 7"/>
+                <wp:cNvGraphicFramePr/>
+                <a:graphic xmlns:a="http://schemas.openxmlformats.org/drawingml/2006/main">
+                  <a:graphicData uri="http://schemas.microsoft.com/office/word/2010/wordprocessingShape">
+                    <wps:wsp>
+                      <wps:cNvSpPr txBox="1"/>
+                      <wps:spPr>
+                        <a:xfrm>
+                          <a:off x="0" y="0"/>
+                          <a:ext cx="2924175" cy="635"/>
+                        </a:xfrm>
+                        <a:prstGeom prst="rect">
+                          <a:avLst/>
+                        </a:prstGeom>
+                        <a:solidFill>
+                          <a:prstClr val="white"/>
+                        </a:solidFill>
+                        <a:ln>
+                          <a:noFill/>
+                        </a:ln>
+                      </wps:spPr>
+                      <wps:txbx>
+                        <w:txbxContent>
+                          <w:p>
+                            <w:pPr>
+                              <w:pStyle w:val="Bijschrift"/>
+                              <w:rPr>
+                                <w:noProof/>
+                              </w:rPr>
+                            </w:pPr>
+                            <w:proofErr w:type="spellStart"/>
+                            <w:r>
+                              <w:t>Figure</w:t>
+                            </w:r>
+                            <w:proofErr w:type="spellEnd"/>
+                            <w:r>
+                              <w:t xml:space="preserve"> </w:t>
+                            </w:r>
+                            <w:fldSimple w:instr=" SEQ Figure \* ARABIC ">
+                              <w:r>
+                                <w:rPr>
+                                  <w:noProof/>
+                                </w:rPr>
+                                <w:t>2</w:t>
+                              </w:r>
+                            </w:fldSimple>
+                            <w:r>
+                              <w:t xml:space="preserve">: </w:t>
+                            </w:r>
+                            <w:proofErr w:type="spellStart"/>
+                            <w:r>
+                              <w:t>Plain</w:t>
+                            </w:r>
+                            <w:proofErr w:type="spellEnd"/>
+                            <w:r>
+                              <w:t xml:space="preserve"> model</w:t>
+                            </w:r>
+                          </w:p>
+                        </w:txbxContent>
+                      </wps:txbx>
+                      <wps:bodyPr rot="0" spcFirstLastPara="0" vertOverflow="overflow" horzOverflow="overflow" vert="horz" wrap="square" lIns="0" tIns="0" rIns="0" bIns="0" numCol="1" spcCol="0" rtlCol="0" fromWordArt="0" anchor="t" anchorCtr="0" forceAA="0" compatLnSpc="1">
+                        <a:prstTxWarp prst="textNoShape">
+                          <a:avLst/>
+                        </a:prstTxWarp>
+                        <a:spAutoFit/>
+                      </wps:bodyPr>
+                    </wps:wsp>
+                  </a:graphicData>
+                </a:graphic>
+              </wp:anchor>
+            </w:drawing>
+          </mc:Choice>
+          <mc:Fallback>
+            <w:pict>
+              <v:shape w14:anchorId="77C406CC" id="Tekstvak 7" o:spid="_x0000_s1027" type="#_x0000_t202" style="position:absolute;margin-left:-3.75pt;margin-top:183.3pt;width:230.25pt;height:.05pt;z-index:-251653120;visibility:visible;mso-wrap-style:square;mso-wrap-distance-left:9pt;mso-wrap-distance-top:0;mso-wrap-distance-right:9pt;mso-wrap-distance-bottom:0;mso-position-horizontal:absolute;mso-position-horizontal-relative:text;mso-position-vertical:absolute;mso-position-vertical-relative:text;v-text-anchor:top" o:gfxdata="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" stroked="f">
+                <v:textbox style="mso-fit-shape-to-text:t" inset="0,0,0,0">
+                  <w:txbxContent>
+                    <w:p>
+                      <w:pPr>
+                        <w:pStyle w:val="Bijschrift"/>
+                        <w:rPr>
+                          <w:noProof/>
+                        </w:rPr>
+                      </w:pPr>
+                      <w:proofErr w:type="spellStart"/>
+                      <w:r>
+                        <w:t>Figure</w:t>
+                      </w:r>
+                      <w:proofErr w:type="spellEnd"/>
+                      <w:r>
+                        <w:t xml:space="preserve"> </w:t>
+                      </w:r>
+                      <w:fldSimple w:instr=" SEQ Figure \* ARABIC ">
+                        <w:r>
+                          <w:rPr>
+                            <w:noProof/>
+                          </w:rPr>
+                          <w:t>2</w:t>
+                        </w:r>
+                      </w:fldSimple>
+                      <w:r>
+                        <w:t xml:space="preserve">: </w:t>
+                      </w:r>
+                      <w:proofErr w:type="spellStart"/>
+                      <w:r>
+                        <w:t>Plain</w:t>
+                      </w:r>
+                      <w:proofErr w:type="spellEnd"/>
+                      <w:r>
+                        <w:t xml:space="preserve"> model</w:t>
+                      </w:r>
+                    </w:p>
+                  </w:txbxContent>
+                </v:textbox>
+              </v:shape>
+            </w:pict>
+          </mc:Fallback>
+        </mc:AlternateContent>
+      </w:r>
+      <w:r>
+        <w:rPr>
+          <w:noProof/>
+        </w:rPr>
+        <w:drawing>
+          <wp:anchor distT="0" distB="0" distL="114300" distR="114300" simplePos="0" relativeHeight="251659264" behindDoc="1" locked="0" layoutInCell="1" allowOverlap="1" wp14:anchorId="7F109C46" wp14:editId="47A63C89">
+            <wp:simplePos x="0" y="0"/>
+            <wp:positionH relativeFrom="margin">
+              <wp:posOffset>-47625</wp:posOffset>
+            </wp:positionH>
+            <wp:positionV relativeFrom="paragraph">
+              <wp:posOffset>107950</wp:posOffset>
+            </wp:positionV>
+            <wp:extent cx="2924175" cy="2162810"/>
+            <wp:effectExtent l="0" t="0" r="0" b="8890"/>
+            <wp:wrapNone/>
+            <wp:docPr id="3" name="Afbeelding 3"/>
+            <wp:cNvGraphicFramePr>
+              <a:graphicFrameLocks xmlns:a="http://schemas.openxmlformats.org/drawingml/2006/main" noChangeAspect="1"/>
+            </wp:cNvGraphicFramePr>
+            <a:graphic xmlns:a="http://schemas.openxmlformats.org/drawingml/2006/main">
+              <a:graphicData uri="http://schemas.openxmlformats.org/drawingml/2006/picture">
+                <pic:pic xmlns:pic="http://schemas.openxmlformats.org/drawingml/2006/picture">
+                  <pic:nvPicPr>
+                    <pic:cNvPr id="1" name=""/>
+                    <pic:cNvPicPr/>
+                  </pic:nvPicPr>
+                  <pic:blipFill>
+                    <a:blip r:embed="rId8">
+                      <a:extLst>
+                        <a:ext uri="{28A0092B-C50C-407E-A947-70E740481C1C}">
+                          <a14:useLocalDpi xmlns:a14="http://schemas.microsoft.com/office/drawing/2010/main" val="0"/>
+                        </a:ext>
+                      </a:extLst>
+                    </a:blip>
+                    <a:stretch>
+                      <a:fillRect/>
+                    </a:stretch>
+                  </pic:blipFill>
+                  <pic:spPr>
+                    <a:xfrm>
+                      <a:off x="0" y="0"/>
+                      <a:ext cx="2924175" cy="2162810"/>
+                    </a:xfrm>
+                    <a:prstGeom prst="rect">
+                      <a:avLst/>
+                    </a:prstGeom>
+                  </pic:spPr>
+                </pic:pic>
+              </a:graphicData>
+            </a:graphic>
+            <wp14:sizeRelH relativeFrom="page">
+              <wp14:pctWidth>0</wp14:pctWidth>
+            </wp14:sizeRelH>
+            <wp14:sizeRelV relativeFrom="page">
+              <wp14:pctHeight>0</wp14:pctHeight>
+            </wp14:sizeRelV>
+          </wp:anchor>
+        </w:drawing>
+      </w:r>
+      <w:r>
+        <w:rPr>
+          <w:noProof/>
+        </w:rPr>
+        <w:drawing>
+          <wp:anchor distT="0" distB="0" distL="114300" distR="114300" simplePos="0" relativeHeight="251660288" behindDoc="1" locked="0" layoutInCell="1" allowOverlap="1" wp14:anchorId="4A6DC4BE" wp14:editId="2AA2EE8C">
+            <wp:simplePos x="0" y="0"/>
+            <wp:positionH relativeFrom="margin">
+              <wp:posOffset>-142875</wp:posOffset>
+            </wp:positionH>
+            <wp:positionV relativeFrom="paragraph">
+              <wp:posOffset>2617470</wp:posOffset>
+            </wp:positionV>
+            <wp:extent cx="2981325" cy="2219325"/>
+            <wp:effectExtent l="0" t="0" r="0" b="9525"/>
+            <wp:wrapNone/>
+            <wp:docPr id="5" name="Afbeelding 5"/>
+            <wp:cNvGraphicFramePr>
+              <a:graphicFrameLocks xmlns:a="http://schemas.openxmlformats.org/drawingml/2006/main" noChangeAspect="1"/>
+            </wp:cNvGraphicFramePr>
+            <a:graphic xmlns:a="http://schemas.openxmlformats.org/drawingml/2006/main">
+              <a:graphicData uri="http://schemas.openxmlformats.org/drawingml/2006/picture">
+                <pic:pic xmlns:pic="http://schemas.openxmlformats.org/drawingml/2006/picture">
+                  <pic:nvPicPr>
+                    <pic:cNvPr id="1" name=""/>
+                    <pic:cNvPicPr/>
+                  </pic:nvPicPr>
+                  <pic:blipFill>
+                    <a:blip r:embed="rId9">
+                      <a:extLst>
+                        <a:ext uri="{28A0092B-C50C-407E-A947-70E740481C1C}">
+                          <a14:useLocalDpi xmlns:a14="http://schemas.microsoft.com/office/drawing/2010/main" val="0"/>
+                        </a:ext>
+                      </a:extLst>
+                    </a:blip>
+                    <a:stretch>
+                      <a:fillRect/>
+                    </a:stretch>
+                  </pic:blipFill>
+                  <pic:spPr>
+                    <a:xfrm>
+                      <a:off x="0" y="0"/>
+                      <a:ext cx="2981325" cy="2219325"/>
+                    </a:xfrm>
+                    <a:prstGeom prst="rect">
+                      <a:avLst/>
+                    </a:prstGeom>
+                  </pic:spPr>
+                </pic:pic>
+              </a:graphicData>
+            </a:graphic>
+            <wp14:sizeRelH relativeFrom="page">
+              <wp14:pctWidth>0</wp14:pctWidth>
+            </wp14:sizeRelH>
+            <wp14:sizeRelV relativeFrom="page">
+              <wp14:pctHeight>0</wp14:pctHeight>
+            </wp14:sizeRelV>
+          </wp:anchor>
+        </w:drawing>
+      </w:r>
+    </w:p>
+    <w:p>
+      <w:pPr>
+        <w:rPr>
+          <w:lang w:val="en-GB"/>
+        </w:rPr>
+      </w:pPr>
+    </w:p>
+    <w:p>
+      <w:pPr>
+        <w:rPr>
+          <w:lang w:val="en-GB"/>
+        </w:rPr>
+      </w:pPr>
+    </w:p>
+    <w:p>
+      <w:pPr>
+        <w:rPr>
+          <w:lang w:val="en-GB"/>
+        </w:rPr>
+      </w:pPr>
+    </w:p>
+    <w:p>
+      <w:pPr>
+        <w:rPr>
+          <w:lang w:val="en-GB"/>
+        </w:rPr>
+      </w:pPr>
+    </w:p>
+    <w:p>
+      <w:pPr>
+        <w:rPr>
+          <w:lang w:val="en-GB"/>
+        </w:rPr>
+      </w:pPr>
+    </w:p>
+    <w:p>
+      <w:pPr>
+        <w:rPr>
+          <w:lang w:val="en-GB"/>
+        </w:rPr>
+      </w:pPr>
+    </w:p>
+    <w:p>
+      <w:pPr>
+        <w:rPr>
+          <w:lang w:val="en-GB"/>
+        </w:rPr>
+      </w:pPr>
+    </w:p>
+    <w:p>
+      <w:pPr>
+        <w:rPr>
+          <w:lang w:val="en-GB"/>
+        </w:rPr>
+      </w:pPr>
+    </w:p>
+    <w:p>
+      <w:pPr>
+        <w:rPr>
+          <w:lang w:val="en-GB"/>
+        </w:rPr>
+      </w:pPr>
+    </w:p>
+    <w:p>
+      <w:pPr>
+        <w:rPr>
+          <w:lang w:val="en-GB"/>
+        </w:rPr>
+      </w:pPr>
+    </w:p>
+    <w:p>
+      <w:pPr>
+        <w:rPr>
+          <w:lang w:val="en-GB"/>
+        </w:rPr>
+      </w:pPr>
+    </w:p>
+    <w:p>
+      <w:pPr>
+        <w:rPr>
+          <w:lang w:val="en-GB"/>
+        </w:rPr>
+      </w:pPr>
+    </w:p>
+    <w:p>
+      <w:pPr>
+        <w:rPr>
+          <w:lang w:val="en-GB"/>
+        </w:rPr>
+      </w:pPr>
+    </w:p>
+    <w:p>
+      <w:pPr>
+        <w:rPr>
+          <w:lang w:val="en-GB"/>
+        </w:rPr>
+      </w:pPr>
+    </w:p>
+    <w:p>
+      <w:pPr>
+        <w:rPr>
+          <w:lang w:val="en-GB"/>
+        </w:rPr>
+      </w:pPr>
+    </w:p>
+    <w:p>
+      <w:pPr>
+        <w:rPr>
+          <w:lang w:val="en-GB"/>
+        </w:rPr>
+      </w:pPr>
+    </w:p>
+    <w:p>
+      <w:pPr>
+        <w:rPr>
+          <w:lang w:val="en-GB"/>
+        </w:rPr>
+      </w:pPr>
+      <w:r>
+        <w:rPr>
+          <w:noProof/>
+        </w:rPr>
+        <mc:AlternateContent>
+          <mc:Choice Requires="wps">
+            <w:drawing>
+              <wp:anchor distT="0" distB="0" distL="114300" distR="114300" simplePos="0" relativeHeight="251667456" behindDoc="1" locked="0" layoutInCell="1" allowOverlap="1" wp14:anchorId="7C53E020" wp14:editId="6688ECD1">
+                <wp:simplePos x="0" y="0"/>
+                <wp:positionH relativeFrom="margin">
+                  <wp:posOffset>38100</wp:posOffset>
+                </wp:positionH>
+                <wp:positionV relativeFrom="paragraph">
+                  <wp:posOffset>245110</wp:posOffset>
+                </wp:positionV>
+                <wp:extent cx="2981325" cy="635"/>
+                <wp:effectExtent l="0" t="0" r="9525" b="0"/>
+                <wp:wrapNone/>
+                <wp:docPr id="9" name="Tekstvak 9"/>
+                <wp:cNvGraphicFramePr/>
+                <a:graphic xmlns:a="http://schemas.openxmlformats.org/drawingml/2006/main">
+                  <a:graphicData uri="http://schemas.microsoft.com/office/word/2010/wordprocessingShape">
+                    <wps:wsp>
+                      <wps:cNvSpPr txBox="1"/>
+                      <wps:spPr>
+                        <a:xfrm>
+                          <a:off x="0" y="0"/>
+                          <a:ext cx="2981325" cy="635"/>
+                        </a:xfrm>
+                        <a:prstGeom prst="rect">
+                          <a:avLst/>
+                        </a:prstGeom>
+                        <a:solidFill>
+                          <a:prstClr val="white"/>
+                        </a:solidFill>
+                        <a:ln>
+                          <a:noFill/>
+                        </a:ln>
+                      </wps:spPr>
+                      <wps:txbx>
+                        <w:txbxContent>
+                          <w:p>
+                            <w:pPr>
+                              <w:pStyle w:val="Bijschrift"/>
+                              <w:rPr>
+                                <w:noProof/>
+                              </w:rPr>
+                            </w:pPr>
+                            <w:proofErr w:type="spellStart"/>
+                            <w:r>
+                              <w:t>Figure</w:t>
+                            </w:r>
+                            <w:proofErr w:type="spellEnd"/>
+                            <w:r>
+                              <w:t xml:space="preserve"> </w:t>
+                            </w:r>
+                            <w:fldSimple w:instr=" SEQ Figure \* ARABIC ">
+                              <w:r>
+                                <w:rPr>
+                                  <w:noProof/>
+                                </w:rPr>
+                                <w:t>3</w:t>
+                              </w:r>
+                            </w:fldSimple>
+                            <w:r>
+                              <w:t xml:space="preserve"> </w:t>
+                            </w:r>
+                            <w:proofErr w:type="spellStart"/>
+                            <w:r>
+                              <w:t>Dropout</w:t>
+                            </w:r>
+                            <w:proofErr w:type="spellEnd"/>
+                            <w:r>
+                              <w:t xml:space="preserve"> + </w:t>
+                            </w:r>
+                            <w:proofErr w:type="spellStart"/>
+                            <w:r>
+                              <w:t>regularisation</w:t>
+                            </w:r>
+                            <w:proofErr w:type="spellEnd"/>
+                          </w:p>
+                        </w:txbxContent>
+                      </wps:txbx>
+                      <wps:bodyPr rot="0" spcFirstLastPara="0" vertOverflow="overflow" horzOverflow="overflow" vert="horz" wrap="square" lIns="0" tIns="0" rIns="0" bIns="0" numCol="1" spcCol="0" rtlCol="0" fromWordArt="0" anchor="t" anchorCtr="0" forceAA="0" compatLnSpc="1">
+                        <a:prstTxWarp prst="textNoShape">
+                          <a:avLst/>
+                        </a:prstTxWarp>
+                        <a:spAutoFit/>
+                      </wps:bodyPr>
+                    </wps:wsp>
+                  </a:graphicData>
+                </a:graphic>
+              </wp:anchor>
+            </w:drawing>
+          </mc:Choice>
+          <mc:Fallback>
+            <w:pict>
+              <v:shape w14:anchorId="7C53E020" id="Tekstvak 9" o:spid="_x0000_s1028" type="#_x0000_t202" style="position:absolute;margin-left:3pt;margin-top:19.3pt;width:234.75pt;height:.05pt;z-index:-251649024;visibility:visible;mso-wrap-style:square;mso-wrap-distance-left:9pt;mso-wrap-distance-top:0;mso-wrap-distance-right:9pt;mso-wrap-distance-bottom:0;mso-position-horizontal:absolute;mso-position-horizontal-relative:margin;mso-position-vertical:absolute;mso-position-vertical-relative:text;v-text-anchor:top" o:gfxdata="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" stroked="f">
+                <v:textbox style="mso-fit-shape-to-text:t" inset="0,0,0,0">
+                  <w:txbxContent>
+                    <w:p>
+                      <w:pPr>
+                        <w:pStyle w:val="Bijschrift"/>
+                        <w:rPr>
+                          <w:noProof/>
+                        </w:rPr>
+                      </w:pPr>
+                      <w:proofErr w:type="spellStart"/>
+                      <w:r>
+                        <w:t>Figure</w:t>
+                      </w:r>
+                      <w:proofErr w:type="spellEnd"/>
+                      <w:r>
+                        <w:t xml:space="preserve"> </w:t>
+                      </w:r>
+                      <w:fldSimple w:instr=" SEQ Figure \* ARABIC ">
+                        <w:r>
+                          <w:rPr>
+                            <w:noProof/>
+                          </w:rPr>
+                          <w:t>3</w:t>
+                        </w:r>
+                      </w:fldSimple>
+                      <w:r>
+                        <w:t xml:space="preserve"> </w:t>
+                      </w:r>
+                      <w:proofErr w:type="spellStart"/>
+                      <w:r>
+                        <w:t>Dropout</w:t>
+                      </w:r>
+                      <w:proofErr w:type="spellEnd"/>
+                      <w:r>
+                        <w:t xml:space="preserve"> + </w:t>
+                      </w:r>
+                      <w:proofErr w:type="spellStart"/>
+                      <w:r>
+                        <w:t>regularisation</w:t>
+                      </w:r>
+                      <w:proofErr w:type="spellEnd"/>
+                    </w:p>
+                  </w:txbxContent>
+                </v:textbox>
+                <w10:wrap anchorx="margin"/>
+              </v:shape>
+            </w:pict>
+          </mc:Fallback>
+        </mc:AlternateContent>
+      </w:r>
+    </w:p>
+    <w:p>
+      <w:pPr>
+        <w:rPr>
+          <w:lang w:val="en-GB"/>
+        </w:rPr>
+      </w:pPr>
+    </w:p>
+    <w:p>
+      <w:pPr>
+        <w:rPr>
+          <w:lang w:val="en-GB"/>
+        </w:rPr>
+      </w:pPr>
+    </w:p>
+    <w:p>
+      <w:pPr>
+        <w:rPr>
+          <w:lang w:val="en-GB"/>
+        </w:rPr>
+      </w:pPr>
+      <w:r>
+        <w:rPr>
+          <w:lang w:val="en-GB"/>
+        </w:rPr>
+        <w:t>Batch normalisation:</w:t>
+      </w:r>
+    </w:p>
+    <w:p>
+      <w:pPr>
+        <w:pStyle w:val="Lijstalinea"/>
+        <w:numPr>
+          <w:ilvl w:val="0"/>
+          <w:numId w:val="5"/>
+        </w:numPr>
+      </w:pPr>
+      <w:r>
+        <w:t xml:space="preserve">Gekeken naar </w:t>
+      </w:r>
+      <w:proofErr w:type="spellStart"/>
+      <w:r>
+        <w:t>weights</w:t>
+      </w:r>
+      <w:proofErr w:type="spellEnd"/>
+      <w:r>
+        <w:t xml:space="preserve"> -&gt; erg g</w:t>
+      </w:r>
+      <w:r>
+        <w:t xml:space="preserve">root (hoort niet) </w:t>
+      </w:r>
+    </w:p>
+    <w:p/>
+    <w:p>
+      <w:r>
+        <w:t xml:space="preserve">Data </w:t>
+      </w:r>
+      <w:proofErr w:type="spellStart"/>
+      <w:r>
+        <w:t>augmentation</w:t>
+      </w:r>
+      <w:proofErr w:type="spellEnd"/>
+    </w:p>
+    <w:p>
+      <w:pPr>
+        <w:pStyle w:val="Lijstalinea"/>
+        <w:numPr>
+          <w:ilvl w:val="0"/>
+          <w:numId w:val="5"/>
+        </w:numPr>
+      </w:pPr>
+      <w:proofErr w:type="spellStart"/>
+      <w:r>
+        <w:t>Polarity</w:t>
+      </w:r>
+      <w:proofErr w:type="spellEnd"/>
+      <w:r>
+        <w:t xml:space="preserve"> </w:t>
+      </w:r>
+      <w:proofErr w:type="spellStart"/>
+      <w:r>
+        <w:t>inversion</w:t>
+      </w:r>
+      <w:proofErr w:type="spellEnd"/>
+    </w:p>
+    <w:p>
+      <w:pPr>
+        <w:pStyle w:val="Lijstalinea"/>
+        <w:numPr>
+          <w:ilvl w:val="0"/>
+          <w:numId w:val="5"/>
+        </w:numPr>
+      </w:pPr>
+      <w:r>
+        <w:t xml:space="preserve">Reverse </w:t>
+      </w:r>
+      <w:proofErr w:type="spellStart"/>
+      <w:r>
+        <w:t>signal</w:t>
+      </w:r>
+      <w:proofErr w:type="spellEnd"/>
+    </w:p>
+    <w:p>
+      <w:pPr>
+        <w:pStyle w:val="Lijstalinea"/>
+        <w:numPr>
+          <w:ilvl w:val="0"/>
+          <w:numId w:val="5"/>
+        </w:numPr>
+      </w:pPr>
+      <w:r>
+        <w:t xml:space="preserve">Time </w:t>
+      </w:r>
+      <w:proofErr w:type="spellStart"/>
+      <w:r>
+        <w:t>stretching</w:t>
+      </w:r>
+      <w:proofErr w:type="spellEnd"/>
+    </w:p>
+    <w:p>
+      <w:pPr>
+        <w:pStyle w:val="Lijstalinea"/>
+        <w:numPr>
+          <w:ilvl w:val="0"/>
+          <w:numId w:val="5"/>
+        </w:numPr>
+      </w:pPr>
+      <w:r>
+        <w:t xml:space="preserve">Pitch </w:t>
+      </w:r>
+      <w:proofErr w:type="spellStart"/>
+      <w:r>
+        <w:t>shifting</w:t>
+      </w:r>
+      <w:proofErr w:type="spellEnd"/>
+    </w:p>
+    <w:p/>
+    <w:p/>
     <w:sectPr>
       <w:pgSz w:w="11906" w:h="16838"/>
       <w:pgMar w:top="1417" w:right="1417" w:bottom="1417" w:left="1417" w:header="708" w:footer="708" w:gutter="0"/>
@@ -2253,6 +3344,25 @@
       <w:contextualSpacing/>
     </w:pPr>
   </w:style>
+  <w:style w:type="paragraph" w:styleId="Bijschrift">
+    <w:name w:val="caption"/>
+    <w:basedOn w:val="Standaard"/>
+    <w:next w:val="Standaard"/>
+    <w:uiPriority w:val="35"/>
+    <w:unhideWhenUsed/>
+    <w:qFormat/>
+    <w:rsid w:val="00935AA6"/>
+    <w:pPr>
+      <w:spacing w:after="200" w:line="240" w:lineRule="auto"/>
+    </w:pPr>
+    <w:rPr>
+      <w:i/>
+      <w:iCs/>
+      <w:color w:val="44546A" w:themeColor="text2"/>
+      <w:sz w:val="18"/>
+      <w:szCs w:val="18"/>
+    </w:rPr>
+  </w:style>
 </w:styles>
 </file>
 

</xml_diff>